<commit_message>
tests and doc update
</commit_message>
<xml_diff>
--- a/lab4/Документация.docx
+++ b/lab4/Документация.docx
@@ -52,19 +52,10 @@
         </w:numPr>
       </w:pPr>
       <w:r>
-        <w:t>Номер группы.</w:t>
-      </w:r>
-    </w:p>
-    <w:p>
-      <w:pPr>
-        <w:pStyle w:val="a3"/>
-        <w:numPr>
-          <w:ilvl w:val="2"/>
-          <w:numId w:val="1"/>
-        </w:numPr>
-      </w:pPr>
-      <w:r>
-        <w:t>Название предмета</w:t>
+        <w:t>Название</w:t>
+      </w:r>
+      <w:r>
+        <w:t xml:space="preserve"> предмета</w:t>
       </w:r>
       <w:r>
         <w:rPr>
@@ -82,6 +73,21 @@
         </w:numPr>
       </w:pPr>
       <w:r>
+        <w:t>Номер</w:t>
+      </w:r>
+      <w:r>
+        <w:t xml:space="preserve"> группы.</w:t>
+      </w:r>
+    </w:p>
+    <w:p>
+      <w:pPr>
+        <w:pStyle w:val="a3"/>
+        <w:numPr>
+          <w:ilvl w:val="2"/>
+          <w:numId w:val="1"/>
+        </w:numPr>
+      </w:pPr>
+      <w:r>
         <w:t>Искомая оценка.</w:t>
       </w:r>
     </w:p>
@@ -169,7 +175,10 @@
         </w:numPr>
       </w:pPr>
       <w:r>
-        <w:t>Номер группы.</w:t>
+        <w:t>Н</w:t>
+      </w:r>
+      <w:r>
+        <w:t>азвание предмета.</w:t>
       </w:r>
     </w:p>
     <w:p>
@@ -181,7 +190,13 @@
         </w:numPr>
       </w:pPr>
       <w:r>
-        <w:t>Название предмета.</w:t>
+        <w:t>Н</w:t>
+      </w:r>
+      <w:r>
+        <w:t>омер группы</w:t>
+      </w:r>
+      <w:r>
+        <w:t>.</w:t>
       </w:r>
     </w:p>
     <w:p>
@@ -286,10 +301,7 @@
         </w:numPr>
       </w:pPr>
       <w:r>
-        <w:t xml:space="preserve">Поиск будет выполняться по фамилии студента в файлах </w:t>
-      </w:r>
-      <w:r>
-        <w:t>«Название предмета»</w:t>
+        <w:t>Поиск будет выполняться по фамилии студента в файлах «Название предмета»</w:t>
       </w:r>
       <w:r>
         <w:t>/*-</w:t>
@@ -322,10 +334,7 @@
         </w:numPr>
       </w:pPr>
       <w:r>
-        <w:t>Создать скрипт для выполнения задачи: «</w:t>
-      </w:r>
-      <w:r>
-        <w:t>Вывод топ-10 студентов с самыми длинными фамилиями»</w:t>
+        <w:t>Создать скрипт для выполнения задачи: «Вывод топ-10 студентов с самыми длинными фамилиями»</w:t>
       </w:r>
     </w:p>
     <w:p>
@@ -361,13 +370,7 @@
         </w:numPr>
       </w:pPr>
       <w:r>
-        <w:t>Поиск будет выполняться в файл</w:t>
-      </w:r>
-      <w:r>
-        <w:t>ах</w:t>
-      </w:r>
-      <w:r>
-        <w:t xml:space="preserve"> </w:t>
+        <w:t xml:space="preserve">Поиск будет выполняться в файлах </w:t>
       </w:r>
       <w:r>
         <w:rPr>
@@ -388,10 +391,7 @@
         <w:t>/</w:t>
       </w:r>
       <w:r>
-        <w:t>*</w:t>
-      </w:r>
-      <w:r>
-        <w:t>.</w:t>
+        <w:t>*.</w:t>
       </w:r>
     </w:p>
     <w:p>

</xml_diff>